<commit_message>
Aktualisierte Version der ReadMe-Datei
</commit_message>
<xml_diff>
--- a/shared/ub_fau_erlangen_nuernberg/ScienceEurope_VW_Stiftung/Readme_Lizenzinformation_VW_ScienceEurope.docx
+++ b/shared/ub_fau_erlangen_nuernberg/ScienceEurope_VW_Stiftung/Readme_Lizenzinformation_VW_ScienceEurope.docx
@@ -1,6 +1,6 @@
 
 <file path=word/document.xml><?xml version="1.0" encoding="utf-8"?>
-<w:document xmlns:wpc="http://schemas.microsoft.com/office/word/2010/wordprocessingCanvas" xmlns:cx="http://schemas.microsoft.com/office/drawing/2014/chartex" xmlns:cx1="http://schemas.microsoft.com/office/drawing/2015/9/8/chartex" xmlns:mc="http://schemas.openxmlformats.org/markup-compatibility/2006" xmlns:o="urn:schemas-microsoft-com:office:office" xmlns:r="http://schemas.openxmlformats.org/officeDocument/2006/relationships" xmlns:m="http://schemas.openxmlformats.org/officeDocument/2006/math" xmlns:v="urn:schemas-microsoft-com:vml" xmlns:wp14="http://schemas.microsoft.com/office/word/2010/wordprocessingDrawing" xmlns:wp="http://schemas.openxmlformats.org/drawingml/2006/wordprocessingDrawing" xmlns:w10="urn:schemas-microsoft-com:office:word" xmlns:w="http://schemas.openxmlformats.org/wordprocessingml/2006/main" xmlns:w14="http://schemas.microsoft.com/office/word/2010/wordml" xmlns:w15="http://schemas.microsoft.com/office/word/2012/wordml" xmlns:w16se="http://schemas.microsoft.com/office/word/2015/wordml/symex" xmlns:wpg="http://schemas.microsoft.com/office/word/2010/wordprocessingGroup" xmlns:wpi="http://schemas.microsoft.com/office/word/2010/wordprocessingInk" xmlns:wne="http://schemas.microsoft.com/office/word/2006/wordml" xmlns:wps="http://schemas.microsoft.com/office/word/2010/wordprocessingShape" mc:Ignorable="w14 w15 w16se wp14">
+<w:document xmlns:wpc="http://schemas.microsoft.com/office/word/2010/wordprocessingCanvas" xmlns:cx="http://schemas.microsoft.com/office/drawing/2014/chartex" xmlns:cx1="http://schemas.microsoft.com/office/drawing/2015/9/8/chartex" xmlns:cx2="http://schemas.microsoft.com/office/drawing/2015/10/21/chartex" xmlns:cx3="http://schemas.microsoft.com/office/drawing/2016/5/9/chartex" xmlns:cx4="http://schemas.microsoft.com/office/drawing/2016/5/10/chartex" xmlns:cx5="http://schemas.microsoft.com/office/drawing/2016/5/11/chartex" xmlns:cx6="http://schemas.microsoft.com/office/drawing/2016/5/12/chartex" xmlns:cx7="http://schemas.microsoft.com/office/drawing/2016/5/13/chartex" xmlns:cx8="http://schemas.microsoft.com/office/drawing/2016/5/14/chartex" xmlns:mc="http://schemas.openxmlformats.org/markup-compatibility/2006" xmlns:aink="http://schemas.microsoft.com/office/drawing/2016/ink" xmlns:am3d="http://schemas.microsoft.com/office/drawing/2017/model3d" xmlns:o="urn:schemas-microsoft-com:office:office" xmlns:r="http://schemas.openxmlformats.org/officeDocument/2006/relationships" xmlns:m="http://schemas.openxmlformats.org/officeDocument/2006/math" xmlns:v="urn:schemas-microsoft-com:vml" xmlns:wp14="http://schemas.microsoft.com/office/word/2010/wordprocessingDrawing" xmlns:wp="http://schemas.openxmlformats.org/drawingml/2006/wordprocessingDrawing" xmlns:w10="urn:schemas-microsoft-com:office:word" xmlns:w="http://schemas.openxmlformats.org/wordprocessingml/2006/main" xmlns:w14="http://schemas.microsoft.com/office/word/2010/wordml" xmlns:w15="http://schemas.microsoft.com/office/word/2012/wordml" xmlns:w16cid="http://schemas.microsoft.com/office/word/2016/wordml/cid" xmlns:w16se="http://schemas.microsoft.com/office/word/2015/wordml/symex" xmlns:wpg="http://schemas.microsoft.com/office/word/2010/wordprocessingGroup" xmlns:wpi="http://schemas.microsoft.com/office/word/2010/wordprocessingInk" xmlns:wne="http://schemas.microsoft.com/office/word/2006/wordml" xmlns:wps="http://schemas.microsoft.com/office/word/2010/wordprocessingShape" mc:Ignorable="w14 w15 w16se w16cid wp14">
   <w:body>
     <w:p>
       <w:pPr>
@@ -233,115 +233,131 @@
     </w:p>
     <w:p>
       <w:r>
-        <w:t xml:space="preserve">Der </w:t>
-      </w:r>
-      <w:r>
-        <w:rPr>
-          <w:b/>
-        </w:rPr>
-        <w:t>Fragenbogen ist noch im Entwurfsstadium</w:t>
-      </w:r>
-      <w:r>
-        <w:t xml:space="preserve"> und wird wahrscheinlich noch Tipp-Fehler etc. enthalten</w:t>
+        <w:t xml:space="preserve">Der Fragebogen wurde </w:t>
+      </w:r>
+      <w:r>
+        <w:t xml:space="preserve">ursprünglich für </w:t>
+      </w:r>
+      <w:r>
+        <w:t>Projektanträge</w:t>
+      </w:r>
+      <w:r>
+        <w:t xml:space="preserve"> der VW-Stiftung </w:t>
+      </w:r>
+      <w:r>
+        <w:t>erstellt</w:t>
+      </w:r>
+      <w:r>
+        <w:t xml:space="preserve">, die für „datenintensive“ Projekte einen DMP verlangt, der im Wesentlichen </w:t>
+      </w:r>
+      <w:r>
+        <w:t>deckungsgleich mit dem</w:t>
+      </w:r>
+      <w:r>
+        <w:t xml:space="preserve"> Science Europe Fragenkatalog </w:t>
+      </w:r>
+      <w:r>
+        <w:t>ist. Der Fragenkatalog</w:t>
+      </w:r>
+      <w:r>
+        <w:t xml:space="preserve"> </w:t>
+      </w:r>
+      <w:r>
+        <w:rPr>
+          <w:rFonts w:ascii="Courier New" w:hAnsi="Courier New" w:cs="Courier New"/>
+        </w:rPr>
+        <w:t>catalog_VW_SE</w:t>
+      </w:r>
+      <w:r>
+        <w:rPr>
+          <w:rFonts w:ascii="Courier New" w:hAnsi="Courier New" w:cs="Courier New"/>
+        </w:rPr>
+        <w:t>.xml</w:t>
+      </w:r>
+      <w:r>
+        <w:t xml:space="preserve"> nutzt </w:t>
+      </w:r>
+      <w:r>
+        <w:t xml:space="preserve">viele </w:t>
+      </w:r>
+      <w:r>
+        <w:t xml:space="preserve">Elemente des Fragenkatalogs des RDMO-Projektes und steht </w:t>
+      </w:r>
+      <w:r>
+        <w:t>wo möglich (siehe unten) wie</w:t>
+      </w:r>
+      <w:r>
+        <w:t xml:space="preserve"> dieser unter einer </w:t>
+      </w:r>
+      <w:r>
+        <w:rPr>
+          <w:i/>
+        </w:rPr>
+        <w:t>CC0 1.0 Un</w:t>
+      </w:r>
+      <w:r>
+        <w:rPr>
+          <w:i/>
+        </w:rPr>
+        <w:t>i</w:t>
+      </w:r>
+      <w:r>
+        <w:rPr>
+          <w:i/>
+        </w:rPr>
+        <w:t>versell</w:t>
+      </w:r>
+      <w:r>
+        <w:rPr>
+          <w:i/>
+        </w:rPr>
+        <w:t>-Lizenz.</w:t>
       </w:r>
     </w:p>
     <w:p>
       <w:r>
-        <w:t xml:space="preserve">Der Fragebogen wurde </w:t>
-      </w:r>
-      <w:r>
-        <w:t xml:space="preserve">ursprünglich für </w:t>
-      </w:r>
-      <w:r>
-        <w:t>Projektanträge</w:t>
-      </w:r>
-      <w:r>
-        <w:t xml:space="preserve"> der VW-Stiftung </w:t>
-      </w:r>
-      <w:r>
-        <w:t>erstellt</w:t>
-      </w:r>
-      <w:r>
-        <w:t xml:space="preserve">, die für „datenintensive“ Projekte einen DMP verlangt, der im Wesentlichen </w:t>
-      </w:r>
-      <w:r>
-        <w:t>deckungsgleich mit dem</w:t>
-      </w:r>
-      <w:r>
-        <w:t xml:space="preserve"> Science Europe Fragenkatalog </w:t>
-      </w:r>
-      <w:r>
-        <w:t>ist. Der Fragenkatalog</w:t>
+        <w:t xml:space="preserve">Der Aufbau </w:t>
+      </w:r>
+      <w:r>
+        <w:t>folgt eng dem Fragenkatalog</w:t>
       </w:r>
       <w:r>
         <w:t xml:space="preserve"> </w:t>
       </w:r>
       <w:r>
-        <w:rPr>
-          <w:rFonts w:ascii="Courier New" w:hAnsi="Courier New" w:cs="Courier New"/>
-        </w:rPr>
-        <w:t>catalog_VW_SE</w:t>
-      </w:r>
-      <w:r>
-        <w:rPr>
-          <w:rFonts w:ascii="Courier New" w:hAnsi="Courier New" w:cs="Courier New"/>
-        </w:rPr>
-        <w:t>.xml</w:t>
-      </w:r>
-      <w:r>
-        <w:t xml:space="preserve"> nutzt </w:t>
-      </w:r>
-      <w:r>
-        <w:t xml:space="preserve">viele </w:t>
-      </w:r>
-      <w:r>
-        <w:t xml:space="preserve">Elemente des Fragenkatalogs des RDMO-Projektes und steht </w:t>
-      </w:r>
-      <w:r>
-        <w:t>wo möglich (siehe unten) wie</w:t>
-      </w:r>
-      <w:r>
-        <w:t xml:space="preserve"> dieser unter einer </w:t>
-      </w:r>
-      <w:r>
-        <w:rPr>
-          <w:i/>
-        </w:rPr>
-        <w:t>CC0 1.0 Un</w:t>
-      </w:r>
-      <w:r>
-        <w:rPr>
-          <w:i/>
-        </w:rPr>
-        <w:t>i</w:t>
-      </w:r>
-      <w:r>
-        <w:rPr>
-          <w:i/>
-        </w:rPr>
-        <w:t>versell</w:t>
-      </w:r>
-      <w:r>
-        <w:rPr>
-          <w:i/>
-        </w:rPr>
-        <w:t>-Lizenz.</w:t>
-      </w:r>
-      <w:bookmarkStart w:id="2" w:name="_GoBack"/>
-      <w:bookmarkEnd w:id="2"/>
-    </w:p>
-    <w:p>
-      <w:r>
-        <w:t xml:space="preserve">Der Aufbau </w:t>
-      </w:r>
-      <w:r>
-        <w:t>folgt eng dem Fragenkatalog</w:t>
-      </w:r>
+        <w:t>‘</w:t>
+      </w:r>
+      <w:proofErr w:type="spellStart"/>
+      <w:r>
+        <w:t>Practical</w:t>
+      </w:r>
+      <w:proofErr w:type="spellEnd"/>
+      <w:r>
+        <w:t xml:space="preserve"> Guide </w:t>
+      </w:r>
+      <w:proofErr w:type="spellStart"/>
+      <w:r>
+        <w:t>to</w:t>
+      </w:r>
+      <w:proofErr w:type="spellEnd"/>
       <w:r>
         <w:t xml:space="preserve"> </w:t>
       </w:r>
-      <w:r>
-        <w:t>‘Practical Guide to the International Alignment of Research Data Management’ (Extended Edition)</w:t>
+      <w:proofErr w:type="spellStart"/>
+      <w:r>
+        <w:t>the</w:t>
+      </w:r>
+      <w:proofErr w:type="spellEnd"/>
+      <w:r>
+        <w:t xml:space="preserve"> International Alignment </w:t>
+      </w:r>
+      <w:proofErr w:type="spellStart"/>
+      <w:r>
+        <w:t>of</w:t>
+      </w:r>
+      <w:proofErr w:type="spellEnd"/>
+      <w:r>
+        <w:t xml:space="preserve"> Research Data Management’ (Extended Edition)</w:t>
       </w:r>
       <w:r>
         <w:t xml:space="preserve"> von Science Europe</w:t>
@@ -433,156 +449,20 @@
       <w:pPr>
         <w:pStyle w:val="berschrift1"/>
       </w:pPr>
-      <w:bookmarkStart w:id="3" w:name="_Toc70351846"/>
+      <w:bookmarkStart w:id="2" w:name="_Toc70351846"/>
       <w:r>
         <w:t>Erweiterung der Domäne</w:t>
       </w:r>
-      <w:bookmarkEnd w:id="3"/>
+      <w:bookmarkEnd w:id="2"/>
     </w:p>
     <w:p>
-      <w:r>
-        <w:t>Es werden</w:t>
-      </w:r>
-      <w:r>
-        <w:t xml:space="preserve"> diese</w:t>
-      </w:r>
-      <w:r>
-        <w:t xml:space="preserve"> </w:t>
-      </w:r>
-      <w:r>
-        <w:t>zusätzlichen</w:t>
-      </w:r>
-      <w:r>
-        <w:t xml:space="preserve"> Attribute verwendet:</w:t>
-      </w:r>
-    </w:p>
-    <w:p>
-      <w:pPr>
-        <w:ind w:left="708"/>
-        <w:rPr>
-          <w:rFonts w:ascii="Courier New" w:hAnsi="Courier New" w:cs="Courier New"/>
-          <w:lang w:val="en-GB"/>
-        </w:rPr>
-      </w:pPr>
-      <w:r>
-        <w:rPr>
-          <w:rFonts w:ascii="Courier New" w:hAnsi="Courier New" w:cs="Courier New"/>
-          <w:lang w:val="en-GB"/>
-        </w:rPr>
-        <w:t>project/dataset/documentation</w:t>
-      </w:r>
-    </w:p>
-    <w:p>
-      <w:pPr>
-        <w:ind w:left="708"/>
-        <w:rPr>
-          <w:rFonts w:ascii="Courier New" w:hAnsi="Courier New" w:cs="Courier New"/>
-          <w:lang w:val="en-GB"/>
-        </w:rPr>
-      </w:pPr>
-      <w:r>
-        <w:rPr>
-          <w:rFonts w:ascii="Courier New" w:hAnsi="Courier New" w:cs="Courier New"/>
-          <w:lang w:val="en-GB"/>
-        </w:rPr>
-        <w:t>project/dataset/documentati</w:t>
-      </w:r>
-      <w:r>
-        <w:rPr>
-          <w:rFonts w:ascii="Courier New" w:hAnsi="Courier New" w:cs="Courier New"/>
-          <w:lang w:val="en-GB"/>
-        </w:rPr>
-        <w:t>on/where</w:t>
-      </w:r>
-    </w:p>
-    <w:p>
       <w:pPr>
         <w:rPr>
           <w:rFonts w:cstheme="minorHAnsi"/>
         </w:rPr>
       </w:pPr>
-      <w:r>
-        <w:t>Diese Attribute können dire</w:t>
-      </w:r>
-      <w:r>
-        <w:t>k</w:t>
-      </w:r>
-      <w:r>
-        <w:t xml:space="preserve">t </w:t>
-      </w:r>
-      <w:r>
-        <w:t xml:space="preserve">aus der </w:t>
-      </w:r>
-      <w:r>
-        <w:rPr>
-          <w:rFonts w:ascii="Courier New" w:hAnsi="Courier New" w:cs="Courier New"/>
-        </w:rPr>
-        <w:t>domain_</w:t>
-      </w:r>
-      <w:r>
-        <w:rPr>
-          <w:rFonts w:ascii="Courier New" w:hAnsi="Courier New" w:cs="Courier New"/>
-        </w:rPr>
-        <w:t>VW_SE</w:t>
-      </w:r>
-      <w:r>
-        <w:rPr>
-          <w:rFonts w:ascii="Courier New" w:hAnsi="Courier New" w:cs="Courier New"/>
-        </w:rPr>
-        <w:t>.xml</w:t>
-      </w:r>
-      <w:r>
-        <w:rPr>
-          <w:rFonts w:ascii="Courier New" w:hAnsi="Courier New" w:cs="Courier New"/>
-        </w:rPr>
-        <w:t xml:space="preserve"> </w:t>
-      </w:r>
-      <w:r>
-        <w:t>im</w:t>
-      </w:r>
-      <w:r>
-        <w:t>portiert werden</w:t>
-      </w:r>
-      <w:r>
-        <w:t xml:space="preserve">. Falls eine Erweiterung der Domäne nicht gewünscht ist, können die Fragen auch ungenutzte Attributen, die </w:t>
-      </w:r>
-      <w:r>
-        <w:t xml:space="preserve">etwa </w:t>
-      </w:r>
-      <w:r>
-        <w:t xml:space="preserve">dem RDMO-Standard-Attribut </w:t>
-      </w:r>
-      <w:r>
-        <w:rPr>
-          <w:rFonts w:ascii="Courier New" w:hAnsi="Courier New" w:cs="Courier New"/>
-        </w:rPr>
-        <w:t xml:space="preserve">project/dataset </w:t>
-      </w:r>
-      <w:r>
-        <w:rPr>
-          <w:rFonts w:cstheme="minorHAnsi"/>
-        </w:rPr>
-        <w:t>untergeordnet sind</w:t>
-      </w:r>
-      <w:r>
-        <w:rPr>
-          <w:rFonts w:cstheme="minorHAnsi"/>
-        </w:rPr>
-        <w:t>,</w:t>
-      </w:r>
-      <w:r>
-        <w:rPr>
-          <w:rFonts w:cstheme="minorHAnsi"/>
-        </w:rPr>
-        <w:t xml:space="preserve"> zugewiesen werden. </w:t>
-      </w:r>
-    </w:p>
-    <w:p>
-      <w:pPr>
-        <w:rPr>
-          <w:rFonts w:cstheme="minorHAnsi"/>
-        </w:rPr>
-      </w:pPr>
+      <w:bookmarkStart w:id="3" w:name="_GoBack"/>
+      <w:bookmarkEnd w:id="3"/>
       <w:r>
         <w:rPr>
           <w:rFonts w:cstheme="minorHAnsi"/>
@@ -633,8 +513,36 @@
           <w:rFonts w:eastAsiaTheme="minorHAnsi"/>
           <w:lang w:val="en-GB"/>
         </w:rPr>
-        <w:t>project/dataset/data_security/security_measures</w:t>
-      </w:r>
+        <w:t>project/dataset/</w:t>
+      </w:r>
+      <w:proofErr w:type="spellStart"/>
+      <w:r>
+        <w:rPr>
+          <w:rStyle w:val="HTMLCode"/>
+          <w:rFonts w:eastAsiaTheme="minorHAnsi"/>
+          <w:lang w:val="en-GB"/>
+        </w:rPr>
+        <w:t>data_security</w:t>
+      </w:r>
+      <w:proofErr w:type="spellEnd"/>
+      <w:r>
+        <w:rPr>
+          <w:rStyle w:val="HTMLCode"/>
+          <w:rFonts w:eastAsiaTheme="minorHAnsi"/>
+          <w:lang w:val="en-GB"/>
+        </w:rPr>
+        <w:t>/</w:t>
+      </w:r>
+      <w:proofErr w:type="spellStart"/>
+      <w:r>
+        <w:rPr>
+          <w:rStyle w:val="HTMLCode"/>
+          <w:rFonts w:eastAsiaTheme="minorHAnsi"/>
+          <w:lang w:val="en-GB"/>
+        </w:rPr>
+        <w:t>security_measures</w:t>
+      </w:r>
+      <w:proofErr w:type="spellEnd"/>
     </w:p>
     <w:p>
       <w:pPr>
@@ -650,7 +558,6 @@
           <w:rStyle w:val="HTMLCode"/>
           <w:rFonts w:asciiTheme="minorHAnsi" w:eastAsiaTheme="minorHAnsi" w:hAnsiTheme="minorHAnsi" w:cstheme="minorHAnsi"/>
         </w:rPr>
-        <w:lastRenderedPageBreak/>
         <w:t>w</w:t>
       </w:r>
       <w:r>
@@ -673,13 +580,63 @@
           <w:rFonts w:eastAsiaTheme="minorHAnsi"/>
         </w:rPr>
       </w:pPr>
+      <w:proofErr w:type="spellStart"/>
       <w:r>
         <w:rPr>
           <w:rStyle w:val="HTMLCode"/>
           <w:rFonts w:eastAsiaTheme="minorHAnsi"/>
         </w:rPr>
-        <w:t>project/dataset/sensitive_data/other</w:t>
-      </w:r>
+        <w:t>project</w:t>
+      </w:r>
+      <w:proofErr w:type="spellEnd"/>
+      <w:r>
+        <w:rPr>
+          <w:rStyle w:val="HTMLCode"/>
+          <w:rFonts w:eastAsiaTheme="minorHAnsi"/>
+        </w:rPr>
+        <w:t>/</w:t>
+      </w:r>
+      <w:proofErr w:type="spellStart"/>
+      <w:r>
+        <w:rPr>
+          <w:rStyle w:val="HTMLCode"/>
+          <w:rFonts w:eastAsiaTheme="minorHAnsi"/>
+        </w:rPr>
+        <w:t>dataset</w:t>
+      </w:r>
+      <w:proofErr w:type="spellEnd"/>
+      <w:r>
+        <w:rPr>
+          <w:rStyle w:val="HTMLCode"/>
+          <w:rFonts w:eastAsiaTheme="minorHAnsi"/>
+        </w:rPr>
+        <w:t>/</w:t>
+      </w:r>
+      <w:proofErr w:type="spellStart"/>
+      <w:r>
+        <w:rPr>
+          <w:rStyle w:val="HTMLCode"/>
+          <w:rFonts w:eastAsiaTheme="minorHAnsi"/>
+        </w:rPr>
+        <w:t>sensitive_data</w:t>
+      </w:r>
+      <w:proofErr w:type="spellEnd"/>
+      <w:r>
+        <w:rPr>
+          <w:rStyle w:val="HTMLCode"/>
+          <w:rFonts w:eastAsiaTheme="minorHAnsi"/>
+        </w:rPr>
+        <w:t>/</w:t>
+      </w:r>
+      <w:proofErr w:type="spellStart"/>
+      <w:r>
+        <w:rPr>
+          <w:rStyle w:val="HTMLCode"/>
+          <w:rFonts w:eastAsiaTheme="minorHAnsi"/>
+        </w:rPr>
+        <w:t>other</w:t>
+      </w:r>
+      <w:proofErr w:type="spellEnd"/>
     </w:p>
     <w:p>
       <w:pPr>
@@ -710,13 +667,63 @@
           <w:rFonts w:eastAsiaTheme="minorHAnsi"/>
         </w:rPr>
       </w:pPr>
+      <w:proofErr w:type="spellStart"/>
       <w:r>
         <w:rPr>
           <w:rStyle w:val="HTMLCode"/>
           <w:rFonts w:eastAsiaTheme="minorHAnsi"/>
         </w:rPr>
-        <w:t>project/dataset/sharing/explanation</w:t>
-      </w:r>
+        <w:t>project</w:t>
+      </w:r>
+      <w:proofErr w:type="spellEnd"/>
+      <w:r>
+        <w:rPr>
+          <w:rStyle w:val="HTMLCode"/>
+          <w:rFonts w:eastAsiaTheme="minorHAnsi"/>
+        </w:rPr>
+        <w:t>/</w:t>
+      </w:r>
+      <w:proofErr w:type="spellStart"/>
+      <w:r>
+        <w:rPr>
+          <w:rStyle w:val="HTMLCode"/>
+          <w:rFonts w:eastAsiaTheme="minorHAnsi"/>
+        </w:rPr>
+        <w:t>dataset</w:t>
+      </w:r>
+      <w:proofErr w:type="spellEnd"/>
+      <w:r>
+        <w:rPr>
+          <w:rStyle w:val="HTMLCode"/>
+          <w:rFonts w:eastAsiaTheme="minorHAnsi"/>
+        </w:rPr>
+        <w:t>/</w:t>
+      </w:r>
+      <w:proofErr w:type="spellStart"/>
+      <w:r>
+        <w:rPr>
+          <w:rStyle w:val="HTMLCode"/>
+          <w:rFonts w:eastAsiaTheme="minorHAnsi"/>
+        </w:rPr>
+        <w:t>sharing</w:t>
+      </w:r>
+      <w:proofErr w:type="spellEnd"/>
+      <w:r>
+        <w:rPr>
+          <w:rStyle w:val="HTMLCode"/>
+          <w:rFonts w:eastAsiaTheme="minorHAnsi"/>
+        </w:rPr>
+        <w:t>/</w:t>
+      </w:r>
+      <w:proofErr w:type="spellStart"/>
+      <w:r>
+        <w:rPr>
+          <w:rStyle w:val="HTMLCode"/>
+          <w:rFonts w:eastAsiaTheme="minorHAnsi"/>
+        </w:rPr>
+        <w:t>explanation</w:t>
+      </w:r>
+      <w:proofErr w:type="spellEnd"/>
     </w:p>
     <w:p>
       <w:pPr>
@@ -761,13 +768,63 @@
           <w:rFonts w:eastAsiaTheme="minorHAnsi"/>
         </w:rPr>
       </w:pPr>
+      <w:proofErr w:type="spellStart"/>
       <w:r>
         <w:rPr>
           <w:rStyle w:val="HTMLCode"/>
           <w:rFonts w:eastAsiaTheme="minorHAnsi"/>
         </w:rPr>
-        <w:t>project/dataset/metadata/responsible_person</w:t>
-      </w:r>
+        <w:t>project</w:t>
+      </w:r>
+      <w:proofErr w:type="spellEnd"/>
+      <w:r>
+        <w:rPr>
+          <w:rStyle w:val="HTMLCode"/>
+          <w:rFonts w:eastAsiaTheme="minorHAnsi"/>
+        </w:rPr>
+        <w:t>/</w:t>
+      </w:r>
+      <w:proofErr w:type="spellStart"/>
+      <w:r>
+        <w:rPr>
+          <w:rStyle w:val="HTMLCode"/>
+          <w:rFonts w:eastAsiaTheme="minorHAnsi"/>
+        </w:rPr>
+        <w:t>dataset</w:t>
+      </w:r>
+      <w:proofErr w:type="spellEnd"/>
+      <w:r>
+        <w:rPr>
+          <w:rStyle w:val="HTMLCode"/>
+          <w:rFonts w:eastAsiaTheme="minorHAnsi"/>
+        </w:rPr>
+        <w:t>/</w:t>
+      </w:r>
+      <w:proofErr w:type="spellStart"/>
+      <w:r>
+        <w:rPr>
+          <w:rStyle w:val="HTMLCode"/>
+          <w:rFonts w:eastAsiaTheme="minorHAnsi"/>
+        </w:rPr>
+        <w:t>metadata</w:t>
+      </w:r>
+      <w:proofErr w:type="spellEnd"/>
+      <w:r>
+        <w:rPr>
+          <w:rStyle w:val="HTMLCode"/>
+          <w:rFonts w:eastAsiaTheme="minorHAnsi"/>
+        </w:rPr>
+        <w:t>/</w:t>
+      </w:r>
+      <w:proofErr w:type="spellStart"/>
+      <w:r>
+        <w:rPr>
+          <w:rStyle w:val="HTMLCode"/>
+          <w:rFonts w:eastAsiaTheme="minorHAnsi"/>
+        </w:rPr>
+        <w:t>responsible_person</w:t>
+      </w:r>
+      <w:proofErr w:type="spellEnd"/>
     </w:p>
     <w:p>
       <w:pPr>
@@ -845,7 +902,7 @@
 </file>
 
 <file path=word/endnotes.xml><?xml version="1.0" encoding="utf-8"?>
-<w:endnotes xmlns:wpc="http://schemas.microsoft.com/office/word/2010/wordprocessingCanvas" xmlns:cx="http://schemas.microsoft.com/office/drawing/2014/chartex" xmlns:cx1="http://schemas.microsoft.com/office/drawing/2015/9/8/chartex" xmlns:mc="http://schemas.openxmlformats.org/markup-compatibility/2006" xmlns:o="urn:schemas-microsoft-com:office:office" xmlns:r="http://schemas.openxmlformats.org/officeDocument/2006/relationships" xmlns:m="http://schemas.openxmlformats.org/officeDocument/2006/math" xmlns:v="urn:schemas-microsoft-com:vml" xmlns:wp14="http://schemas.microsoft.com/office/word/2010/wordprocessingDrawing" xmlns:wp="http://schemas.openxmlformats.org/drawingml/2006/wordprocessingDrawing" xmlns:w10="urn:schemas-microsoft-com:office:word" xmlns:w="http://schemas.openxmlformats.org/wordprocessingml/2006/main" xmlns:w14="http://schemas.microsoft.com/office/word/2010/wordml" xmlns:w15="http://schemas.microsoft.com/office/word/2012/wordml" xmlns:w16se="http://schemas.microsoft.com/office/word/2015/wordml/symex" xmlns:wpg="http://schemas.microsoft.com/office/word/2010/wordprocessingGroup" xmlns:wpi="http://schemas.microsoft.com/office/word/2010/wordprocessingInk" xmlns:wne="http://schemas.microsoft.com/office/word/2006/wordml" xmlns:wps="http://schemas.microsoft.com/office/word/2010/wordprocessingShape" mc:Ignorable="w14 w15 w16se wp14">
+<w:endnotes xmlns:wpc="http://schemas.microsoft.com/office/word/2010/wordprocessingCanvas" xmlns:cx="http://schemas.microsoft.com/office/drawing/2014/chartex" xmlns:cx1="http://schemas.microsoft.com/office/drawing/2015/9/8/chartex" xmlns:cx2="http://schemas.microsoft.com/office/drawing/2015/10/21/chartex" xmlns:cx3="http://schemas.microsoft.com/office/drawing/2016/5/9/chartex" xmlns:cx4="http://schemas.microsoft.com/office/drawing/2016/5/10/chartex" xmlns:cx5="http://schemas.microsoft.com/office/drawing/2016/5/11/chartex" xmlns:cx6="http://schemas.microsoft.com/office/drawing/2016/5/12/chartex" xmlns:cx7="http://schemas.microsoft.com/office/drawing/2016/5/13/chartex" xmlns:cx8="http://schemas.microsoft.com/office/drawing/2016/5/14/chartex" xmlns:mc="http://schemas.openxmlformats.org/markup-compatibility/2006" xmlns:aink="http://schemas.microsoft.com/office/drawing/2016/ink" xmlns:am3d="http://schemas.microsoft.com/office/drawing/2017/model3d" xmlns:o="urn:schemas-microsoft-com:office:office" xmlns:r="http://schemas.openxmlformats.org/officeDocument/2006/relationships" xmlns:m="http://schemas.openxmlformats.org/officeDocument/2006/math" xmlns:v="urn:schemas-microsoft-com:vml" xmlns:wp14="http://schemas.microsoft.com/office/word/2010/wordprocessingDrawing" xmlns:wp="http://schemas.openxmlformats.org/drawingml/2006/wordprocessingDrawing" xmlns:w10="urn:schemas-microsoft-com:office:word" xmlns:w="http://schemas.openxmlformats.org/wordprocessingml/2006/main" xmlns:w14="http://schemas.microsoft.com/office/word/2010/wordml" xmlns:w15="http://schemas.microsoft.com/office/word/2012/wordml" xmlns:w16cid="http://schemas.microsoft.com/office/word/2016/wordml/cid" xmlns:w16se="http://schemas.microsoft.com/office/word/2015/wordml/symex" xmlns:wpg="http://schemas.microsoft.com/office/word/2010/wordprocessingGroup" xmlns:wpi="http://schemas.microsoft.com/office/word/2010/wordprocessingInk" xmlns:wne="http://schemas.microsoft.com/office/word/2006/wordml" xmlns:wps="http://schemas.microsoft.com/office/word/2010/wordprocessingShape" mc:Ignorable="w14 w15 w16se w16cid wp14">
   <w:endnote w:type="separator" w:id="-1">
     <w:p>
       <w:pPr>
@@ -870,7 +927,7 @@
 </file>
 
 <file path=word/footnotes.xml><?xml version="1.0" encoding="utf-8"?>
-<w:footnotes xmlns:wpc="http://schemas.microsoft.com/office/word/2010/wordprocessingCanvas" xmlns:cx="http://schemas.microsoft.com/office/drawing/2014/chartex" xmlns:cx1="http://schemas.microsoft.com/office/drawing/2015/9/8/chartex" xmlns:mc="http://schemas.openxmlformats.org/markup-compatibility/2006" xmlns:o="urn:schemas-microsoft-com:office:office" xmlns:r="http://schemas.openxmlformats.org/officeDocument/2006/relationships" xmlns:m="http://schemas.openxmlformats.org/officeDocument/2006/math" xmlns:v="urn:schemas-microsoft-com:vml" xmlns:wp14="http://schemas.microsoft.com/office/word/2010/wordprocessingDrawing" xmlns:wp="http://schemas.openxmlformats.org/drawingml/2006/wordprocessingDrawing" xmlns:w10="urn:schemas-microsoft-com:office:word" xmlns:w="http://schemas.openxmlformats.org/wordprocessingml/2006/main" xmlns:w14="http://schemas.microsoft.com/office/word/2010/wordml" xmlns:w15="http://schemas.microsoft.com/office/word/2012/wordml" xmlns:w16se="http://schemas.microsoft.com/office/word/2015/wordml/symex" xmlns:wpg="http://schemas.microsoft.com/office/word/2010/wordprocessingGroup" xmlns:wpi="http://schemas.microsoft.com/office/word/2010/wordprocessingInk" xmlns:wne="http://schemas.microsoft.com/office/word/2006/wordml" xmlns:wps="http://schemas.microsoft.com/office/word/2010/wordprocessingShape" mc:Ignorable="w14 w15 w16se wp14">
+<w:footnotes xmlns:wpc="http://schemas.microsoft.com/office/word/2010/wordprocessingCanvas" xmlns:cx="http://schemas.microsoft.com/office/drawing/2014/chartex" xmlns:cx1="http://schemas.microsoft.com/office/drawing/2015/9/8/chartex" xmlns:cx2="http://schemas.microsoft.com/office/drawing/2015/10/21/chartex" xmlns:cx3="http://schemas.microsoft.com/office/drawing/2016/5/9/chartex" xmlns:cx4="http://schemas.microsoft.com/office/drawing/2016/5/10/chartex" xmlns:cx5="http://schemas.microsoft.com/office/drawing/2016/5/11/chartex" xmlns:cx6="http://schemas.microsoft.com/office/drawing/2016/5/12/chartex" xmlns:cx7="http://schemas.microsoft.com/office/drawing/2016/5/13/chartex" xmlns:cx8="http://schemas.microsoft.com/office/drawing/2016/5/14/chartex" xmlns:mc="http://schemas.openxmlformats.org/markup-compatibility/2006" xmlns:aink="http://schemas.microsoft.com/office/drawing/2016/ink" xmlns:am3d="http://schemas.microsoft.com/office/drawing/2017/model3d" xmlns:o="urn:schemas-microsoft-com:office:office" xmlns:r="http://schemas.openxmlformats.org/officeDocument/2006/relationships" xmlns:m="http://schemas.openxmlformats.org/officeDocument/2006/math" xmlns:v="urn:schemas-microsoft-com:vml" xmlns:wp14="http://schemas.microsoft.com/office/word/2010/wordprocessingDrawing" xmlns:wp="http://schemas.openxmlformats.org/drawingml/2006/wordprocessingDrawing" xmlns:w10="urn:schemas-microsoft-com:office:word" xmlns:w="http://schemas.openxmlformats.org/wordprocessingml/2006/main" xmlns:w14="http://schemas.microsoft.com/office/word/2010/wordml" xmlns:w15="http://schemas.microsoft.com/office/word/2012/wordml" xmlns:w16cid="http://schemas.microsoft.com/office/word/2016/wordml/cid" xmlns:w16se="http://schemas.microsoft.com/office/word/2015/wordml/symex" xmlns:wpg="http://schemas.microsoft.com/office/word/2010/wordprocessingGroup" xmlns:wpi="http://schemas.microsoft.com/office/word/2010/wordprocessingInk" xmlns:wne="http://schemas.microsoft.com/office/word/2006/wordml" xmlns:wps="http://schemas.microsoft.com/office/word/2010/wordprocessingShape" mc:Ignorable="w14 w15 w16se w16cid wp14">
   <w:footnote w:type="separator" w:id="-1">
     <w:p>
       <w:pPr>
@@ -895,7 +952,7 @@
 </file>
 
 <file path=word/numbering.xml><?xml version="1.0" encoding="utf-8"?>
-<w:numbering xmlns:wpc="http://schemas.microsoft.com/office/word/2010/wordprocessingCanvas" xmlns:cx="http://schemas.microsoft.com/office/drawing/2014/chartex" xmlns:cx1="http://schemas.microsoft.com/office/drawing/2015/9/8/chartex" xmlns:mc="http://schemas.openxmlformats.org/markup-compatibility/2006" xmlns:o="urn:schemas-microsoft-com:office:office" xmlns:r="http://schemas.openxmlformats.org/officeDocument/2006/relationships" xmlns:m="http://schemas.openxmlformats.org/officeDocument/2006/math" xmlns:v="urn:schemas-microsoft-com:vml" xmlns:wp14="http://schemas.microsoft.com/office/word/2010/wordprocessingDrawing" xmlns:wp="http://schemas.openxmlformats.org/drawingml/2006/wordprocessingDrawing" xmlns:w10="urn:schemas-microsoft-com:office:word" xmlns:w="http://schemas.openxmlformats.org/wordprocessingml/2006/main" xmlns:w14="http://schemas.microsoft.com/office/word/2010/wordml" xmlns:w15="http://schemas.microsoft.com/office/word/2012/wordml" xmlns:w16se="http://schemas.microsoft.com/office/word/2015/wordml/symex" xmlns:wpg="http://schemas.microsoft.com/office/word/2010/wordprocessingGroup" xmlns:wpi="http://schemas.microsoft.com/office/word/2010/wordprocessingInk" xmlns:wne="http://schemas.microsoft.com/office/word/2006/wordml" xmlns:wps="http://schemas.microsoft.com/office/word/2010/wordprocessingShape" mc:Ignorable="w14 w15 w16se wp14">
+<w:numbering xmlns:wpc="http://schemas.microsoft.com/office/word/2010/wordprocessingCanvas" xmlns:cx="http://schemas.microsoft.com/office/drawing/2014/chartex" xmlns:cx1="http://schemas.microsoft.com/office/drawing/2015/9/8/chartex" xmlns:cx2="http://schemas.microsoft.com/office/drawing/2015/10/21/chartex" xmlns:cx3="http://schemas.microsoft.com/office/drawing/2016/5/9/chartex" xmlns:cx4="http://schemas.microsoft.com/office/drawing/2016/5/10/chartex" xmlns:cx5="http://schemas.microsoft.com/office/drawing/2016/5/11/chartex" xmlns:cx6="http://schemas.microsoft.com/office/drawing/2016/5/12/chartex" xmlns:cx7="http://schemas.microsoft.com/office/drawing/2016/5/13/chartex" xmlns:cx8="http://schemas.microsoft.com/office/drawing/2016/5/14/chartex" xmlns:mc="http://schemas.openxmlformats.org/markup-compatibility/2006" xmlns:aink="http://schemas.microsoft.com/office/drawing/2016/ink" xmlns:am3d="http://schemas.microsoft.com/office/drawing/2017/model3d" xmlns:o="urn:schemas-microsoft-com:office:office" xmlns:r="http://schemas.openxmlformats.org/officeDocument/2006/relationships" xmlns:m="http://schemas.openxmlformats.org/officeDocument/2006/math" xmlns:v="urn:schemas-microsoft-com:vml" xmlns:wp14="http://schemas.microsoft.com/office/word/2010/wordprocessingDrawing" xmlns:wp="http://schemas.openxmlformats.org/drawingml/2006/wordprocessingDrawing" xmlns:w10="urn:schemas-microsoft-com:office:word" xmlns:w="http://schemas.openxmlformats.org/wordprocessingml/2006/main" xmlns:w14="http://schemas.microsoft.com/office/word/2010/wordml" xmlns:w15="http://schemas.microsoft.com/office/word/2012/wordml" xmlns:w16cid="http://schemas.microsoft.com/office/word/2016/wordml/cid" xmlns:w16se="http://schemas.microsoft.com/office/word/2015/wordml/symex" xmlns:wpg="http://schemas.microsoft.com/office/word/2010/wordprocessingGroup" xmlns:wpi="http://schemas.microsoft.com/office/word/2010/wordprocessingInk" xmlns:wne="http://schemas.microsoft.com/office/word/2006/wordml" xmlns:wps="http://schemas.microsoft.com/office/word/2010/wordprocessingShape" mc:Ignorable="w14 w15 w16se w16cid wp14">
   <w:abstractNum w:abstractNumId="0" w15:restartNumberingAfterBreak="0">
     <w:nsid w:val="02BD34D5"/>
     <w:multiLevelType w:val="hybridMultilevel"/>
@@ -4161,7 +4218,7 @@
 </file>
 
 <file path=word/styles.xml><?xml version="1.0" encoding="utf-8"?>
-<w:styles xmlns:mc="http://schemas.openxmlformats.org/markup-compatibility/2006" xmlns:r="http://schemas.openxmlformats.org/officeDocument/2006/relationships" xmlns:w="http://schemas.openxmlformats.org/wordprocessingml/2006/main" xmlns:w14="http://schemas.microsoft.com/office/word/2010/wordml" xmlns:w15="http://schemas.microsoft.com/office/word/2012/wordml" xmlns:w16se="http://schemas.microsoft.com/office/word/2015/wordml/symex" mc:Ignorable="w14 w15 w16se">
+<w:styles xmlns:mc="http://schemas.openxmlformats.org/markup-compatibility/2006" xmlns:r="http://schemas.openxmlformats.org/officeDocument/2006/relationships" xmlns:w="http://schemas.openxmlformats.org/wordprocessingml/2006/main" xmlns:w14="http://schemas.microsoft.com/office/word/2010/wordml" xmlns:w15="http://schemas.microsoft.com/office/word/2012/wordml" xmlns:w16cid="http://schemas.microsoft.com/office/word/2016/wordml/cid" xmlns:w16se="http://schemas.microsoft.com/office/word/2015/wordml/symex" mc:Ignorable="w14 w15 w16se w16cid">
   <w:docDefaults>
     <w:rPrDefault>
       <w:rPr>
@@ -4177,7 +4234,7 @@
       </w:pPr>
     </w:pPrDefault>
   </w:docDefaults>
-  <w:latentStyles w:defLockedState="0" w:defUIPriority="99" w:defSemiHidden="0" w:defUnhideWhenUsed="0" w:defQFormat="0" w:count="371">
+  <w:latentStyles w:defLockedState="0" w:defUIPriority="99" w:defSemiHidden="0" w:defUnhideWhenUsed="0" w:defQFormat="0" w:count="375">
     <w:lsdException w:name="Normal" w:uiPriority="0" w:qFormat="1"/>
     <w:lsdException w:name="heading 1" w:uiPriority="9" w:qFormat="1"/>
     <w:lsdException w:name="heading 2" w:semiHidden="1" w:uiPriority="9" w:unhideWhenUsed="1" w:qFormat="1"/>
@@ -4283,7 +4340,6 @@
     <w:lsdException w:name="HTML Sample" w:semiHidden="1" w:unhideWhenUsed="1"/>
     <w:lsdException w:name="HTML Typewriter" w:semiHidden="1" w:unhideWhenUsed="1"/>
     <w:lsdException w:name="HTML Variable" w:semiHidden="1" w:unhideWhenUsed="1"/>
-    <w:lsdException w:name="Normal Table" w:semiHidden="1" w:unhideWhenUsed="1"/>
     <w:lsdException w:name="annotation subject" w:semiHidden="1" w:unhideWhenUsed="1"/>
     <w:lsdException w:name="No List" w:semiHidden="1" w:unhideWhenUsed="1"/>
     <w:lsdException w:name="Outline List 1" w:semiHidden="1" w:unhideWhenUsed="1"/>
@@ -4327,10 +4383,8 @@
     <w:lsdException w:name="Table Elegant" w:semiHidden="1" w:unhideWhenUsed="1"/>
     <w:lsdException w:name="Table Professional" w:semiHidden="1" w:unhideWhenUsed="1"/>
     <w:lsdException w:name="Table Subtle 1" w:semiHidden="1" w:unhideWhenUsed="1"/>
-    <w:lsdException w:name="Table Subtle 2" w:semiHidden="1" w:unhideWhenUsed="1"/>
     <w:lsdException w:name="Table Web 1" w:semiHidden="1" w:unhideWhenUsed="1"/>
     <w:lsdException w:name="Table Web 2" w:semiHidden="1" w:unhideWhenUsed="1"/>
-    <w:lsdException w:name="Table Web 3" w:semiHidden="1" w:unhideWhenUsed="1"/>
     <w:lsdException w:name="Balloon Text" w:semiHidden="1" w:unhideWhenUsed="1"/>
     <w:lsdException w:name="Table Grid" w:uiPriority="39"/>
     <w:lsdException w:name="Table Theme" w:semiHidden="1" w:unhideWhenUsed="1"/>
@@ -4549,6 +4603,10 @@
     <w:lsdException w:name="List Table 5 Dark Accent 6" w:uiPriority="50"/>
     <w:lsdException w:name="List Table 6 Colorful Accent 6" w:uiPriority="51"/>
     <w:lsdException w:name="List Table 7 Colorful Accent 6" w:uiPriority="52"/>
+    <w:lsdException w:name="Mention" w:semiHidden="1" w:unhideWhenUsed="1"/>
+    <w:lsdException w:name="Smart Hyperlink" w:semiHidden="1" w:unhideWhenUsed="1"/>
+    <w:lsdException w:name="Hashtag" w:semiHidden="1" w:unhideWhenUsed="1"/>
+    <w:lsdException w:name="Unresolved Mention" w:semiHidden="1" w:unhideWhenUsed="1"/>
   </w:latentStyles>
   <w:style w:type="paragraph" w:default="1" w:styleId="Standard">
     <w:name w:val="Normal"/>
@@ -5197,7 +5255,7 @@
 </file>
 
 <file path=customXml/itemProps1.xml><?xml version="1.0" encoding="utf-8"?>
-<ds:datastoreItem xmlns:ds="http://schemas.openxmlformats.org/officeDocument/2006/customXml" ds:itemID="{A214A738-193E-4D32-9AC8-F28929C943E4}">
+<ds:datastoreItem xmlns:ds="http://schemas.openxmlformats.org/officeDocument/2006/customXml" ds:itemID="{7ED509EE-064C-4392-9F8B-F8D3C38CCFA3}">
   <ds:schemaRefs>
     <ds:schemaRef ds:uri="http://schemas.openxmlformats.org/officeDocument/2006/bibliography"/>
   </ds:schemaRefs>

</xml_diff>